<commit_message>
Final changes in documentation
</commit_message>
<xml_diff>
--- a/docs/Documentation.docx
+++ b/docs/Documentation.docx
@@ -101,7 +101,25 @@
           <w:szCs w:val="24"/>
           <w:lang w:eastAsia="en-GB"/>
         </w:rPr>
-        <w:t>Projekat je zasnovan na ideji flash kartica koje se koriste kao pomoć pri učenju studentima. Pored toga naš projekat bi podržao i neke druge korisne opcije koje bi poslužile korisnicima da bolje organizuju svoje vreme i lakše učenje. Neke od bitnijih funkcionalnosti su:</w:t>
+        <w:t>Projekat je zasnovan na ideji flash kartica koje se koriste kao pomoć pri učenju studentima. Pored toga naš projekat podrža</w:t>
+      </w:r>
+      <w:r>
+        <w:rPr>
+          <w:rFonts w:eastAsia="Times New Roman" w:cstheme="minorHAnsi"/>
+          <w:sz w:val="24"/>
+          <w:szCs w:val="24"/>
+          <w:lang w:eastAsia="en-GB"/>
+        </w:rPr>
+        <w:t>va</w:t>
+      </w:r>
+      <w:r>
+        <w:rPr>
+          <w:rFonts w:eastAsia="Times New Roman" w:cstheme="minorHAnsi"/>
+          <w:sz w:val="24"/>
+          <w:szCs w:val="24"/>
+          <w:lang w:eastAsia="en-GB"/>
+        </w:rPr>
+        <w:t xml:space="preserve"> i neke druge korisne opcije koje bi poslužile korisnicima da bolje organizuju svoje vreme i lakše učenje. Neke od bitnijih funkcionalnosti su:</w:t>
       </w:r>
     </w:p>
     <w:p>
@@ -173,7 +191,25 @@
           <w:szCs w:val="24"/>
           <w:lang w:eastAsia="en-GB"/>
         </w:rPr>
-        <w:t>tekstualni i multimedijalni sadržaj na karticama</w:t>
+        <w:t>tekstualni</w:t>
+      </w:r>
+      <w:r>
+        <w:rPr>
+          <w:rFonts w:eastAsia="Times New Roman" w:cstheme="minorHAnsi"/>
+          <w:sz w:val="24"/>
+          <w:szCs w:val="24"/>
+          <w:lang w:eastAsia="en-GB"/>
+        </w:rPr>
+        <w:t xml:space="preserve"> </w:t>
+      </w:r>
+      <w:r>
+        <w:rPr>
+          <w:rFonts w:eastAsia="Times New Roman" w:cstheme="minorHAnsi"/>
+          <w:sz w:val="24"/>
+          <w:szCs w:val="24"/>
+          <w:lang w:eastAsia="en-GB"/>
+        </w:rPr>
+        <w:t>sadržaj na karticama</w:t>
       </w:r>
     </w:p>
     <w:p>
@@ -221,7 +257,7 @@
           <w:szCs w:val="24"/>
           <w:lang w:eastAsia="en-GB"/>
         </w:rPr>
-        <w:t>public/private špilovi i mogućnost ocenjivanja špila</w:t>
+        <w:t>public/private špilovi</w:t>
       </w:r>
     </w:p>
     <w:p>
@@ -3856,21 +3892,15 @@
     </w:p>
     <w:p>
       <w:pPr>
-        <w:rPr>
-          <w:b/>
-          <w:bCs/>
-          <w:noProof/>
-          <w:sz w:val="28"/>
-          <w:szCs w:val="28"/>
-        </w:rPr>
+        <w:pStyle w:val="NormalWeb"/>
       </w:pPr>
       <w:r>
         <w:rPr>
           <w:noProof/>
         </w:rPr>
         <w:drawing>
-          <wp:inline distT="0" distB="0" distL="0" distR="0" wp14:anchorId="1422AB99" wp14:editId="0BF375FA">
-            <wp:extent cx="5731510" cy="4533265"/>
+          <wp:inline distT="0" distB="0" distL="0" distR="0" wp14:anchorId="1C893D80" wp14:editId="0EEF9060">
+            <wp:extent cx="5731510" cy="4457065"/>
             <wp:effectExtent l="0" t="0" r="2540" b="635"/>
             <wp:docPr id="2" name="Picture 2"/>
             <wp:cNvGraphicFramePr>
@@ -3880,23 +3910,36 @@
               <a:graphicData uri="http://schemas.openxmlformats.org/drawingml/2006/picture">
                 <pic:pic xmlns:pic="http://schemas.openxmlformats.org/drawingml/2006/picture">
                   <pic:nvPicPr>
-                    <pic:cNvPr id="1" name=""/>
-                    <pic:cNvPicPr/>
+                    <pic:cNvPr id="0" name="Picture 1"/>
+                    <pic:cNvPicPr>
+                      <a:picLocks noChangeAspect="1" noChangeArrowheads="1"/>
+                    </pic:cNvPicPr>
                   </pic:nvPicPr>
                   <pic:blipFill>
-                    <a:blip r:embed="rId20"/>
+                    <a:blip r:embed="rId20" cstate="print">
+                      <a:extLst>
+                        <a:ext uri="{28A0092B-C50C-407E-A947-70E740481C1C}">
+                          <a14:useLocalDpi xmlns:a14="http://schemas.microsoft.com/office/drawing/2010/main" val="0"/>
+                        </a:ext>
+                      </a:extLst>
+                    </a:blip>
+                    <a:srcRect/>
                     <a:stretch>
                       <a:fillRect/>
                     </a:stretch>
                   </pic:blipFill>
-                  <pic:spPr>
+                  <pic:spPr bwMode="auto">
                     <a:xfrm>
                       <a:off x="0" y="0"/>
-                      <a:ext cx="5731510" cy="4533265"/>
+                      <a:ext cx="5731510" cy="4457065"/>
                     </a:xfrm>
                     <a:prstGeom prst="rect">
                       <a:avLst/>
                     </a:prstGeom>
+                    <a:noFill/>
+                    <a:ln>
+                      <a:noFill/>
+                    </a:ln>
                   </pic:spPr>
                 </pic:pic>
               </a:graphicData>
@@ -3905,8 +3948,144 @@
         </w:drawing>
       </w:r>
     </w:p>
+    <w:p>
+      <w:pPr>
+        <w:pStyle w:val="NormalWeb"/>
+      </w:pPr>
+    </w:p>
+    <w:p>
+      <w:pPr>
+        <w:rPr>
+          <w:b/>
+          <w:bCs/>
+          <w:noProof/>
+          <w:sz w:val="28"/>
+          <w:szCs w:val="28"/>
+        </w:rPr>
+      </w:pPr>
+      <w:r>
+        <w:rPr>
+          <w:b/>
+          <w:bCs/>
+          <w:noProof/>
+          <w:sz w:val="28"/>
+          <w:szCs w:val="28"/>
+        </w:rPr>
+        <w:br w:type="page"/>
+      </w:r>
+    </w:p>
+    <w:p>
+      <w:pPr>
+        <w:rPr>
+          <w:b/>
+          <w:bCs/>
+          <w:noProof/>
+          <w:sz w:val="28"/>
+          <w:szCs w:val="28"/>
+        </w:rPr>
+      </w:pPr>
+      <w:r>
+        <w:rPr>
+          <w:b/>
+          <w:bCs/>
+          <w:noProof/>
+          <w:sz w:val="28"/>
+          <w:szCs w:val="28"/>
+        </w:rPr>
+        <w:t xml:space="preserve">Dijagram </w:t>
+      </w:r>
+      <w:r>
+        <w:rPr>
+          <w:b/>
+          <w:bCs/>
+          <w:noProof/>
+          <w:sz w:val="28"/>
+          <w:szCs w:val="28"/>
+        </w:rPr>
+        <w:t>komponenti</w:t>
+      </w:r>
+      <w:r>
+        <w:rPr>
+          <w:b/>
+          <w:bCs/>
+          <w:noProof/>
+          <w:sz w:val="28"/>
+          <w:szCs w:val="28"/>
+        </w:rPr>
+        <w:t>:</w:t>
+      </w:r>
+    </w:p>
+    <w:p>
+      <w:pPr>
+        <w:pStyle w:val="NormalWeb"/>
+      </w:pPr>
+      <w:r>
+        <w:rPr>
+          <w:noProof/>
+        </w:rPr>
+        <w:drawing>
+          <wp:inline distT="0" distB="0" distL="0" distR="0" wp14:anchorId="0FDBA977" wp14:editId="3CD6BF2F">
+            <wp:extent cx="5836982" cy="4123266"/>
+            <wp:effectExtent l="0" t="0" r="0" b="0"/>
+            <wp:docPr id="11" name="Picture 11"/>
+            <wp:cNvGraphicFramePr>
+              <a:graphicFrameLocks xmlns:a="http://schemas.openxmlformats.org/drawingml/2006/main" noChangeAspect="1"/>
+            </wp:cNvGraphicFramePr>
+            <a:graphic xmlns:a="http://schemas.openxmlformats.org/drawingml/2006/main">
+              <a:graphicData uri="http://schemas.openxmlformats.org/drawingml/2006/picture">
+                <pic:pic xmlns:pic="http://schemas.openxmlformats.org/drawingml/2006/picture">
+                  <pic:nvPicPr>
+                    <pic:cNvPr id="0" name="Picture 3"/>
+                    <pic:cNvPicPr>
+                      <a:picLocks noChangeAspect="1" noChangeArrowheads="1"/>
+                    </pic:cNvPicPr>
+                  </pic:nvPicPr>
+                  <pic:blipFill>
+                    <a:blip r:embed="rId21">
+                      <a:extLst>
+                        <a:ext uri="{28A0092B-C50C-407E-A947-70E740481C1C}">
+                          <a14:useLocalDpi xmlns:a14="http://schemas.microsoft.com/office/drawing/2010/main" val="0"/>
+                        </a:ext>
+                      </a:extLst>
+                    </a:blip>
+                    <a:srcRect/>
+                    <a:stretch>
+                      <a:fillRect/>
+                    </a:stretch>
+                  </pic:blipFill>
+                  <pic:spPr bwMode="auto">
+                    <a:xfrm>
+                      <a:off x="0" y="0"/>
+                      <a:ext cx="5844560" cy="4128619"/>
+                    </a:xfrm>
+                    <a:prstGeom prst="rect">
+                      <a:avLst/>
+                    </a:prstGeom>
+                    <a:noFill/>
+                    <a:ln>
+                      <a:noFill/>
+                    </a:ln>
+                  </pic:spPr>
+                </pic:pic>
+              </a:graphicData>
+            </a:graphic>
+          </wp:inline>
+        </w:drawing>
+      </w:r>
+    </w:p>
+    <w:p>
+      <w:pPr>
+        <w:rPr>
+          <w:b/>
+          <w:bCs/>
+          <w:noProof/>
+          <w:sz w:val="28"/>
+          <w:szCs w:val="28"/>
+        </w:rPr>
+      </w:pPr>
+    </w:p>
     <w:sectPr>
-      <w:footerReference w:type="default" r:id="rId21"/>
+      <w:footerReference w:type="default" r:id="rId22"/>
       <w:pgSz w:w="11906" w:h="16838"/>
       <w:pgMar w:top="1440" w:right="1440" w:bottom="1440" w:left="1440" w:header="708" w:footer="708" w:gutter="0"/>
       <w:cols w:space="708"/>

</xml_diff>